<commit_message>
Update for GitHub transition
</commit_message>
<xml_diff>
--- a/Reading-guide.docx
+++ b/Reading-guide.docx
@@ -34,6 +34,7 @@
         </w:rPr>
         <w:t xml:space="preserve"> </w:t>
       </w:r>
+      <w:proofErr w:type="spellStart"/>
       <w:r>
         <w:rPr>
           <w:color w:val="0070C0"/>
@@ -41,7 +42,17 @@
           <w:szCs w:val="32"/>
           <w:lang w:val="en-GB"/>
         </w:rPr>
-        <w:t>BluDevil digital-marketplace project</w:t>
+        <w:t>BluDevil</w:t>
+      </w:r>
+      <w:proofErr w:type="spellEnd"/>
+      <w:r>
+        <w:rPr>
+          <w:color w:val="0070C0"/>
+          <w:sz w:val="32"/>
+          <w:szCs w:val="32"/>
+          <w:lang w:val="en-GB"/>
+        </w:rPr>
+        <w:t xml:space="preserve"> digital-marketplace project</w:t>
       </w:r>
     </w:p>
     <w:p>
@@ -58,6 +69,7 @@
       </w:pPr>
       <w:r>
         <w:rPr>
+          <w:noProof/>
           <w:lang w:val="en-GB"/>
         </w:rPr>
         <w:drawing>
@@ -105,24 +117,14 @@
       <w:r>
         <w:t xml:space="preserve">Figure </w:t>
       </w:r>
-      <w:r>
-        <w:fldChar w:fldCharType="begin"/>
-      </w:r>
-      <w:r>
-        <w:instrText xml:space="preserve"> SEQ Figure \* ARABIC </w:instrText>
-      </w:r>
-      <w:r>
-        <w:fldChar w:fldCharType="separate"/>
-      </w:r>
-      <w:r>
-        <w:rPr>
-          <w:noProof/>
-        </w:rPr>
-        <w:t>1</w:t>
-      </w:r>
-      <w:r>
-        <w:fldChar w:fldCharType="end"/>
-      </w:r>
+      <w:fldSimple w:instr=" SEQ Figure \* ARABIC ">
+        <w:r>
+          <w:rPr>
+            <w:noProof/>
+          </w:rPr>
+          <w:t>1</w:t>
+        </w:r>
+      </w:fldSimple>
       <w:r>
         <w:rPr>
           <w:lang w:val="en-GB"/>
@@ -158,40 +160,60 @@
           <w:szCs w:val="20"/>
           <w:lang w:val="en-GB"/>
         </w:rPr>
-        <w:t>In order to read the project documentation we have to start from the root directory and navigate to the docs directory. Inside the docs directory the most relevant and up-to-date documentation files are the design document ( Design_document_V1.5.docx) and the project plan (</w:t>
-      </w:r>
-      <w:r>
-        <w:rPr>
-          <w:sz w:val="20"/>
-          <w:szCs w:val="20"/>
-          <w:lang w:val="en-GB"/>
-        </w:rPr>
-        <w:t>Project plan_IAS_v1.4</w:t>
-      </w:r>
-      <w:r>
-        <w:rPr>
-          <w:sz w:val="20"/>
-          <w:szCs w:val="20"/>
-          <w:lang w:val="en-GB"/>
-        </w:rPr>
-        <w:t>.pdf). The project plan contains the product backlog with user stories but the most updated version of the backlog can be found inside the gitlab repository boards.</w:t>
-      </w:r>
-    </w:p>
-    <w:p>
-      <w:pPr>
-        <w:rPr>
-          <w:sz w:val="20"/>
-          <w:szCs w:val="20"/>
-          <w:lang w:val="en-GB"/>
-        </w:rPr>
-      </w:pPr>
-      <w:r>
-        <w:rPr>
-          <w:sz w:val="20"/>
-          <w:szCs w:val="20"/>
-          <w:lang w:val="en-GB"/>
-        </w:rPr>
-        <w:t>The feedback from all sprints for the individual and from the group project can be found inside the “feedpulse” directory.</w:t>
+        <w:t xml:space="preserve">In order to read the project documentation we have to start from the root directory and navigate to the docs directory. Inside the docs directory the most relevant and up-to-date documentation files are the design document ( Design_document_V1.5.docx) and the project plan (Project plan_IAS_v1.4.pdf). The project plan contains the product backlog with user stories but the most updated version of the backlog can be found inside the </w:t>
+      </w:r>
+      <w:proofErr w:type="spellStart"/>
+      <w:r>
+        <w:rPr>
+          <w:sz w:val="20"/>
+          <w:szCs w:val="20"/>
+          <w:lang w:val="en-GB"/>
+        </w:rPr>
+        <w:t>gitlab</w:t>
+      </w:r>
+      <w:proofErr w:type="spellEnd"/>
+      <w:r>
+        <w:rPr>
+          <w:sz w:val="20"/>
+          <w:szCs w:val="20"/>
+          <w:lang w:val="en-GB"/>
+        </w:rPr>
+        <w:t xml:space="preserve"> repository boards.</w:t>
+      </w:r>
+    </w:p>
+    <w:p>
+      <w:pPr>
+        <w:rPr>
+          <w:sz w:val="20"/>
+          <w:szCs w:val="20"/>
+          <w:lang w:val="en-GB"/>
+        </w:rPr>
+      </w:pPr>
+      <w:r>
+        <w:rPr>
+          <w:sz w:val="20"/>
+          <w:szCs w:val="20"/>
+          <w:lang w:val="en-GB"/>
+        </w:rPr>
+        <w:t>The feedback from all sprints for the individual and from the group project can be found inside the “</w:t>
+      </w:r>
+      <w:proofErr w:type="spellStart"/>
+      <w:r>
+        <w:rPr>
+          <w:sz w:val="20"/>
+          <w:szCs w:val="20"/>
+          <w:lang w:val="en-GB"/>
+        </w:rPr>
+        <w:t>feedpulse</w:t>
+      </w:r>
+      <w:proofErr w:type="spellEnd"/>
+      <w:r>
+        <w:rPr>
+          <w:sz w:val="20"/>
+          <w:szCs w:val="20"/>
+          <w:lang w:val="en-GB"/>
+        </w:rPr>
+        <w:t>” directory.</w:t>
       </w:r>
     </w:p>
     <w:p>
@@ -236,7 +258,25 @@
           <w:szCs w:val="20"/>
           <w:lang w:val="en-GB"/>
         </w:rPr>
-        <w:t>The front-end application can be found inside the “bluedevil-clientapp” directory.</w:t>
+        <w:t>The front-end application can be found inside the “</w:t>
+      </w:r>
+      <w:proofErr w:type="spellStart"/>
+      <w:r>
+        <w:rPr>
+          <w:sz w:val="20"/>
+          <w:szCs w:val="20"/>
+          <w:lang w:val="en-GB"/>
+        </w:rPr>
+        <w:t>bluedevil-clientapp</w:t>
+      </w:r>
+      <w:proofErr w:type="spellEnd"/>
+      <w:r>
+        <w:rPr>
+          <w:sz w:val="20"/>
+          <w:szCs w:val="20"/>
+          <w:lang w:val="en-GB"/>
+        </w:rPr>
+        <w:t>” directory.</w:t>
       </w:r>
     </w:p>
     <w:p>
@@ -267,7 +307,25 @@
           <w:szCs w:val="20"/>
           <w:lang w:val="en-GB"/>
         </w:rPr>
-        <w:t>The back-end application can be found inside the “digitalmarketplace” directory.</w:t>
+        <w:t>The back-end application can be found inside the “</w:t>
+      </w:r>
+      <w:proofErr w:type="spellStart"/>
+      <w:r>
+        <w:rPr>
+          <w:sz w:val="20"/>
+          <w:szCs w:val="20"/>
+          <w:lang w:val="en-GB"/>
+        </w:rPr>
+        <w:t>digitalmarketplace</w:t>
+      </w:r>
+      <w:proofErr w:type="spellEnd"/>
+      <w:r>
+        <w:rPr>
+          <w:sz w:val="20"/>
+          <w:szCs w:val="20"/>
+          <w:lang w:val="en-GB"/>
+        </w:rPr>
+        <w:t>” directory.</w:t>
       </w:r>
     </w:p>
     <w:p>
@@ -320,7 +378,61 @@
           <w:szCs w:val="20"/>
           <w:lang w:val="en-GB"/>
         </w:rPr>
-        <w:t>Download and install cisco anyconnect vpn and start the vpn.</w:t>
+        <w:t xml:space="preserve">Download and install cisco </w:t>
+      </w:r>
+      <w:proofErr w:type="spellStart"/>
+      <w:r>
+        <w:rPr>
+          <w:sz w:val="20"/>
+          <w:szCs w:val="20"/>
+          <w:lang w:val="en-GB"/>
+        </w:rPr>
+        <w:t>anyconnect</w:t>
+      </w:r>
+      <w:proofErr w:type="spellEnd"/>
+      <w:r>
+        <w:rPr>
+          <w:sz w:val="20"/>
+          <w:szCs w:val="20"/>
+          <w:lang w:val="en-GB"/>
+        </w:rPr>
+        <w:t xml:space="preserve"> </w:t>
+      </w:r>
+      <w:proofErr w:type="spellStart"/>
+      <w:r>
+        <w:rPr>
+          <w:sz w:val="20"/>
+          <w:szCs w:val="20"/>
+          <w:lang w:val="en-GB"/>
+        </w:rPr>
+        <w:t>vpn</w:t>
+      </w:r>
+      <w:proofErr w:type="spellEnd"/>
+      <w:r>
+        <w:rPr>
+          <w:sz w:val="20"/>
+          <w:szCs w:val="20"/>
+          <w:lang w:val="en-GB"/>
+        </w:rPr>
+        <w:t xml:space="preserve"> and start the </w:t>
+      </w:r>
+      <w:proofErr w:type="spellStart"/>
+      <w:r>
+        <w:rPr>
+          <w:sz w:val="20"/>
+          <w:szCs w:val="20"/>
+          <w:lang w:val="en-GB"/>
+        </w:rPr>
+        <w:t>vpn</w:t>
+      </w:r>
+      <w:proofErr w:type="spellEnd"/>
+      <w:r>
+        <w:rPr>
+          <w:sz w:val="20"/>
+          <w:szCs w:val="20"/>
+          <w:lang w:val="en-GB"/>
+        </w:rPr>
+        <w:t>.</w:t>
       </w:r>
     </w:p>
     <w:p>
@@ -342,23 +454,25 @@
           <w:szCs w:val="20"/>
           <w:lang w:val="en-GB"/>
         </w:rPr>
-        <w:t xml:space="preserve">Connect to the fontys servers </w:t>
-      </w:r>
-      <w:r>
-        <w:rPr>
-          <w:sz w:val="20"/>
-          <w:szCs w:val="20"/>
-          <w:lang w:val="en-GB"/>
-        </w:rPr>
-        <w:t>(vdi.fhict.nl)</w:t>
-      </w:r>
-      <w:r>
-        <w:rPr>
-          <w:sz w:val="20"/>
-          <w:szCs w:val="20"/>
-          <w:lang w:val="en-GB"/>
-        </w:rPr>
-        <w:t xml:space="preserve"> and enter your credentials.</w:t>
+        <w:t xml:space="preserve">Connect to the </w:t>
+      </w:r>
+      <w:proofErr w:type="spellStart"/>
+      <w:r>
+        <w:rPr>
+          <w:sz w:val="20"/>
+          <w:szCs w:val="20"/>
+          <w:lang w:val="en-GB"/>
+        </w:rPr>
+        <w:t>fontys</w:t>
+      </w:r>
+      <w:proofErr w:type="spellEnd"/>
+      <w:r>
+        <w:rPr>
+          <w:sz w:val="20"/>
+          <w:szCs w:val="20"/>
+          <w:lang w:val="en-GB"/>
+        </w:rPr>
+        <w:t xml:space="preserve"> servers (vdi.fhict.nl) and enter your credentials.</w:t>
       </w:r>
     </w:p>
     <w:p>
@@ -380,7 +494,43 @@
           <w:szCs w:val="20"/>
           <w:lang w:val="en-GB"/>
         </w:rPr>
-        <w:t>Open a new cmd/terminal and navigate to the project root folder.</w:t>
+        <w:t xml:space="preserve">Navigate to the back-end application root folder and run </w:t>
+      </w:r>
+      <w:proofErr w:type="spellStart"/>
+      <w:r>
+        <w:rPr>
+          <w:sz w:val="20"/>
+          <w:szCs w:val="20"/>
+          <w:lang w:val="en-GB"/>
+        </w:rPr>
+        <w:t>gradle</w:t>
+      </w:r>
+      <w:proofErr w:type="spellEnd"/>
+      <w:r>
+        <w:rPr>
+          <w:sz w:val="20"/>
+          <w:szCs w:val="20"/>
+          <w:lang w:val="en-GB"/>
+        </w:rPr>
+        <w:t xml:space="preserve"> </w:t>
+      </w:r>
+      <w:proofErr w:type="spellStart"/>
+      <w:r>
+        <w:rPr>
+          <w:sz w:val="20"/>
+          <w:szCs w:val="20"/>
+          <w:lang w:val="en-GB"/>
+        </w:rPr>
+        <w:t>bootJar</w:t>
+      </w:r>
+      <w:proofErr w:type="spellEnd"/>
+      <w:r>
+        <w:rPr>
+          <w:sz w:val="20"/>
+          <w:szCs w:val="20"/>
+          <w:lang w:val="en-GB"/>
+        </w:rPr>
+        <w:t>.</w:t>
       </w:r>
     </w:p>
     <w:p>
@@ -402,7 +552,65 @@
           <w:szCs w:val="20"/>
           <w:lang w:val="en-GB"/>
         </w:rPr>
-        <w:t>In the cmd enter the command “docker-compose up” and wait for everything to start-up</w:t>
+        <w:t xml:space="preserve">Open a new </w:t>
+      </w:r>
+      <w:proofErr w:type="spellStart"/>
+      <w:r>
+        <w:rPr>
+          <w:sz w:val="20"/>
+          <w:szCs w:val="20"/>
+          <w:lang w:val="en-GB"/>
+        </w:rPr>
+        <w:t>cmd</w:t>
+      </w:r>
+      <w:proofErr w:type="spellEnd"/>
+      <w:r>
+        <w:rPr>
+          <w:sz w:val="20"/>
+          <w:szCs w:val="20"/>
+          <w:lang w:val="en-GB"/>
+        </w:rPr>
+        <w:t>/terminal and navigate to the project root folder.</w:t>
+      </w:r>
+    </w:p>
+    <w:p>
+      <w:pPr>
+        <w:pStyle w:val="ListParagraph"/>
+        <w:numPr>
+          <w:ilvl w:val="0"/>
+          <w:numId w:val="2"/>
+        </w:numPr>
+        <w:rPr>
+          <w:sz w:val="20"/>
+          <w:szCs w:val="20"/>
+          <w:lang w:val="en-GB"/>
+        </w:rPr>
+      </w:pPr>
+      <w:r>
+        <w:rPr>
+          <w:sz w:val="20"/>
+          <w:szCs w:val="20"/>
+          <w:lang w:val="en-GB"/>
+        </w:rPr>
+        <w:t xml:space="preserve">In the </w:t>
+      </w:r>
+      <w:proofErr w:type="spellStart"/>
+      <w:r>
+        <w:rPr>
+          <w:sz w:val="20"/>
+          <w:szCs w:val="20"/>
+          <w:lang w:val="en-GB"/>
+        </w:rPr>
+        <w:t>cmd</w:t>
+      </w:r>
+      <w:proofErr w:type="spellEnd"/>
+      <w:r>
+        <w:rPr>
+          <w:sz w:val="20"/>
+          <w:szCs w:val="20"/>
+          <w:lang w:val="en-GB"/>
+        </w:rPr>
+        <w:t xml:space="preserve"> enter the command “docker-compose up” and wait for everything to start-up</w:t>
       </w:r>
     </w:p>
     <w:p>
@@ -566,42 +774,98 @@
           <w:szCs w:val="18"/>
           <w:lang w:val="en-GB"/>
         </w:rPr>
-        <w:t>docker run -d -e "SPRING_PROFILES_ACTIVE=prod" -p 8080:8080 -t hemjy/digital-marketplace-bludevil:app-server</w:t>
-      </w:r>
-    </w:p>
-    <w:p>
-      <w:pPr>
-        <w:rPr>
-          <w:sz w:val="20"/>
-          <w:szCs w:val="20"/>
-          <w:lang w:val="en-GB"/>
-        </w:rPr>
-      </w:pPr>
-      <w:r>
-        <w:rPr>
-          <w:sz w:val="20"/>
-          <w:szCs w:val="20"/>
-          <w:lang w:val="en-GB"/>
-        </w:rPr>
-        <w:t>Command to run the front-end application:</w:t>
-      </w:r>
-    </w:p>
-    <w:p>
-      <w:pPr>
+        <w:t xml:space="preserve">docker run -d -e "SPRING_PROFILES_ACTIVE=prod" -p 8080:8080 -t </w:t>
+      </w:r>
+      <w:proofErr w:type="spellStart"/>
+      <w:r>
         <w:rPr>
           <w:sz w:val="18"/>
           <w:szCs w:val="18"/>
           <w:lang w:val="en-GB"/>
         </w:rPr>
-      </w:pPr>
+        <w:t>hemjy</w:t>
+      </w:r>
+      <w:proofErr w:type="spellEnd"/>
       <w:r>
         <w:rPr>
           <w:sz w:val="18"/>
           <w:szCs w:val="18"/>
           <w:lang w:val="en-GB"/>
         </w:rPr>
-        <w:t>docker run -d -p 4200:80 -t hemjy/digital-marketplace-bludevil:app-client</w:t>
-      </w:r>
+        <w:t>/</w:t>
+      </w:r>
+      <w:proofErr w:type="spellStart"/>
+      <w:r>
+        <w:rPr>
+          <w:sz w:val="18"/>
+          <w:szCs w:val="18"/>
+          <w:lang w:val="en-GB"/>
+        </w:rPr>
+        <w:t>digital-marketplace-bludevil:app-server</w:t>
+      </w:r>
+      <w:proofErr w:type="spellEnd"/>
+    </w:p>
+    <w:p>
+      <w:pPr>
+        <w:rPr>
+          <w:sz w:val="20"/>
+          <w:szCs w:val="20"/>
+          <w:lang w:val="en-GB"/>
+        </w:rPr>
+      </w:pPr>
+      <w:r>
+        <w:rPr>
+          <w:sz w:val="20"/>
+          <w:szCs w:val="20"/>
+          <w:lang w:val="en-GB"/>
+        </w:rPr>
+        <w:t>Command to run the front-end application:</w:t>
+      </w:r>
+    </w:p>
+    <w:p>
+      <w:pPr>
+        <w:rPr>
+          <w:sz w:val="18"/>
+          <w:szCs w:val="18"/>
+          <w:lang w:val="en-GB"/>
+        </w:rPr>
+      </w:pPr>
+      <w:r>
+        <w:rPr>
+          <w:sz w:val="18"/>
+          <w:szCs w:val="18"/>
+          <w:lang w:val="en-GB"/>
+        </w:rPr>
+        <w:t xml:space="preserve">docker run -d -p 4200:80 -t </w:t>
+      </w:r>
+      <w:proofErr w:type="spellStart"/>
+      <w:r>
+        <w:rPr>
+          <w:sz w:val="18"/>
+          <w:szCs w:val="18"/>
+          <w:lang w:val="en-GB"/>
+        </w:rPr>
+        <w:t>hemjy</w:t>
+      </w:r>
+      <w:proofErr w:type="spellEnd"/>
+      <w:r>
+        <w:rPr>
+          <w:sz w:val="18"/>
+          <w:szCs w:val="18"/>
+          <w:lang w:val="en-GB"/>
+        </w:rPr>
+        <w:t>/</w:t>
+      </w:r>
+      <w:proofErr w:type="spellStart"/>
+      <w:r>
+        <w:rPr>
+          <w:sz w:val="18"/>
+          <w:szCs w:val="18"/>
+          <w:lang w:val="en-GB"/>
+        </w:rPr>
+        <w:t>digital-marketplace-bludevil:app-client</w:t>
+      </w:r>
+      <w:proofErr w:type="spellEnd"/>
     </w:p>
     <w:sectPr>
       <w:pgSz w:w="11906" w:h="16838"/>

</xml_diff>